<commit_message>
modified avp to allow flexibility in which variable is on x axis
</commit_message>
<xml_diff>
--- a/vignettes/archive/psychmethods/submission/psych_methods_2/Response_to_Reviewer.docx
+++ b/vignettes/archive/psychmethods/submission/psych_methods_2/Response_to_Reviewer.docx
@@ -237,19 +237,6 @@
     <w:p>
       <w:pPr>
         <w:pStyle w:val="NormalWeb"/>
-      </w:pPr>
-      <w:r>
-        <w:rPr>
-          <w:color w:val="355E8E"/>
-          <w:sz w:val="26"/>
-          <w:szCs w:val="26"/>
-        </w:rPr>
-        <w:t xml:space="preserve">Specific comments &amp; nits </w:t>
-      </w:r>
-    </w:p>
-    <w:p>
-      <w:pPr>
-        <w:pStyle w:val="NormalWeb"/>
         <w:rPr>
           <w:sz w:val="22"/>
           <w:szCs w:val="22"/>
@@ -433,6 +420,7 @@
           <w:sz w:val="22"/>
           <w:szCs w:val="22"/>
         </w:rPr>
+        <w:lastRenderedPageBreak/>
         <w:t xml:space="preserve">p.9, L6-8: R notation y ~ X1 + X2 is not an equation. It is a model </w:t>
       </w:r>
       <w:r>
@@ -785,6 +773,10 @@
     <w:p>
       <w:pPr>
         <w:pStyle w:val="NormalWeb"/>
+        <w:rPr>
+          <w:sz w:val="22"/>
+          <w:szCs w:val="22"/>
+        </w:rPr>
       </w:pPr>
       <w:r>
         <w:rPr>
@@ -842,6 +834,90 @@
           <w:szCs w:val="22"/>
         </w:rPr>
         <w:t xml:space="preserve">. A weakness of your scheme for is to use the last variable in the model formula as the one to show the plot for. (a) this seems counter-intuitive; arguably it should be the first. (b) Worse is that if you want more than one for a given model, you have to keep rearranging the model formula. Better: provide an optional argument, e.g., x= a number referring to the position of the variable in the model formula. </w:t>
+      </w:r>
+    </w:p>
+    <w:p>
+      <w:pPr>
+        <w:pStyle w:val="NormalWeb"/>
+        <w:ind w:left="720"/>
+      </w:pPr>
+      <w:r>
+        <w:rPr>
+          <w:sz w:val="22"/>
+          <w:szCs w:val="22"/>
+        </w:rPr>
+        <w:t xml:space="preserve">Response: I added a note about </w:t>
+      </w:r>
+      <w:proofErr w:type="spellStart"/>
+      <w:r>
+        <w:rPr>
+          <w:sz w:val="22"/>
+          <w:szCs w:val="22"/>
+        </w:rPr>
+        <w:t>avPlots</w:t>
+      </w:r>
+      <w:proofErr w:type="spellEnd"/>
+      <w:r>
+        <w:rPr>
+          <w:sz w:val="22"/>
+          <w:szCs w:val="22"/>
+        </w:rPr>
+        <w:t xml:space="preserve"> in car </w:t>
+      </w:r>
+      <w:r>
+        <w:rPr>
+          <w:sz w:val="22"/>
+          <w:szCs w:val="22"/>
+        </w:rPr>
+        <w:t xml:space="preserve">(saying how </w:t>
+      </w:r>
+      <w:proofErr w:type="spellStart"/>
+      <w:r>
+        <w:rPr>
+          <w:sz w:val="22"/>
+          <w:szCs w:val="22"/>
+        </w:rPr>
+        <w:t>avPlots</w:t>
+      </w:r>
+      <w:proofErr w:type="spellEnd"/>
+      <w:r>
+        <w:rPr>
+          <w:sz w:val="22"/>
+          <w:szCs w:val="22"/>
+        </w:rPr>
+        <w:t xml:space="preserve"> use base plot, while </w:t>
+      </w:r>
+      <w:proofErr w:type="spellStart"/>
+      <w:r>
+        <w:rPr>
+          <w:sz w:val="22"/>
+          <w:szCs w:val="22"/>
+        </w:rPr>
+        <w:t>added_plot</w:t>
+      </w:r>
+      <w:proofErr w:type="spellEnd"/>
+      <w:r>
+        <w:rPr>
+          <w:sz w:val="22"/>
+          <w:szCs w:val="22"/>
+        </w:rPr>
+        <w:t xml:space="preserve"> uses </w:t>
+      </w:r>
+      <w:proofErr w:type="spellStart"/>
+      <w:r>
+        <w:rPr>
+          <w:sz w:val="22"/>
+          <w:szCs w:val="22"/>
+        </w:rPr>
+        <w:t>flexplot</w:t>
+      </w:r>
+      <w:proofErr w:type="spellEnd"/>
+      <w:r>
+        <w:rPr>
+          <w:sz w:val="22"/>
+          <w:szCs w:val="22"/>
+        </w:rPr>
+        <w:t xml:space="preserve">). As for the second suggestion, that’s a great idea. I modified the function to allow users to specify the location or name of the variable they wish to have on the x-axis. </w:t>
       </w:r>
     </w:p>
     <w:p>

</xml_diff>